<commit_message>
Verificação da existência e criação do banco
Incluido método para verificação da existencia do banco e posterior
criação em caso de resposta negativa.
</commit_message>
<xml_diff>
--- a/documentacao/Documento de Especificação de Projeto.docx
+++ b/documentacao/Documento de Especificação de Projeto.docx
@@ -44,10 +44,82 @@
           <w:sz w:val="24"/>
         </w:rPr>
       </w:pPr>
-      <w:r>
-        <w:rPr>
-          <w:rFonts w:ascii="Consolas" w:hAnsi="Consolas"/>
-          <w:sz w:val="24"/>
+    </w:p>
+    <w:p>
+      <w:pPr>
+        <w:jc w:val="center"/>
+        <w:rPr>
+          <w:rFonts w:ascii="Consolas" w:hAnsi="Consolas"/>
+          <w:sz w:val="24"/>
+        </w:rPr>
+      </w:pPr>
+    </w:p>
+    <w:p>
+      <w:pPr>
+        <w:jc w:val="center"/>
+        <w:rPr>
+          <w:rFonts w:ascii="Consolas" w:hAnsi="Consolas"/>
+          <w:sz w:val="24"/>
+        </w:rPr>
+      </w:pPr>
+    </w:p>
+    <w:p>
+      <w:pPr>
+        <w:jc w:val="center"/>
+        <w:rPr>
+          <w:rFonts w:ascii="Consolas" w:hAnsi="Consolas"/>
+          <w:sz w:val="24"/>
+        </w:rPr>
+      </w:pPr>
+    </w:p>
+    <w:p>
+      <w:pPr>
+        <w:jc w:val="center"/>
+        <w:rPr>
+          <w:rFonts w:ascii="Consolas" w:hAnsi="Consolas"/>
+          <w:sz w:val="24"/>
+        </w:rPr>
+      </w:pPr>
+    </w:p>
+    <w:p>
+      <w:pPr>
+        <w:jc w:val="center"/>
+        <w:rPr>
+          <w:rFonts w:ascii="Consolas" w:hAnsi="Consolas"/>
+          <w:sz w:val="24"/>
+        </w:rPr>
+      </w:pPr>
+    </w:p>
+    <w:p>
+      <w:pPr>
+        <w:jc w:val="center"/>
+        <w:rPr>
+          <w:rFonts w:ascii="Consolas" w:hAnsi="Consolas"/>
+          <w:sz w:val="24"/>
+        </w:rPr>
+      </w:pPr>
+    </w:p>
+    <w:p>
+      <w:pPr>
+        <w:jc w:val="center"/>
+        <w:rPr>
+          <w:rFonts w:ascii="Consolas" w:hAnsi="Consolas"/>
+          <w:sz w:val="24"/>
+        </w:rPr>
+      </w:pPr>
+    </w:p>
+    <w:p>
+      <w:pPr>
+        <w:jc w:val="center"/>
+        <w:rPr>
+          <w:rFonts w:ascii="Consolas" w:hAnsi="Consolas"/>
+          <w:sz w:val="40"/>
+        </w:rPr>
+      </w:pPr>
+      <w:r>
+        <w:rPr>
+          <w:rFonts w:ascii="Consolas" w:hAnsi="Consolas"/>
+          <w:sz w:val="40"/>
         </w:rPr>
         <w:t>Projeto de Software</w:t>
       </w:r>
@@ -133,10 +205,64 @@
           <w:sz w:val="24"/>
         </w:rPr>
       </w:pPr>
-      <w:r>
-        <w:rPr>
-          <w:rFonts w:ascii="Consolas" w:hAnsi="Consolas"/>
-          <w:sz w:val="24"/>
+    </w:p>
+    <w:p>
+      <w:pPr>
+        <w:jc w:val="center"/>
+        <w:rPr>
+          <w:rFonts w:ascii="Consolas" w:hAnsi="Consolas"/>
+          <w:sz w:val="24"/>
+        </w:rPr>
+      </w:pPr>
+    </w:p>
+    <w:p>
+      <w:pPr>
+        <w:jc w:val="center"/>
+        <w:rPr>
+          <w:rFonts w:ascii="Consolas" w:hAnsi="Consolas"/>
+          <w:sz w:val="24"/>
+        </w:rPr>
+      </w:pPr>
+    </w:p>
+    <w:p>
+      <w:pPr>
+        <w:jc w:val="center"/>
+        <w:rPr>
+          <w:rFonts w:ascii="Consolas" w:hAnsi="Consolas"/>
+          <w:sz w:val="24"/>
+        </w:rPr>
+      </w:pPr>
+    </w:p>
+    <w:p>
+      <w:pPr>
+        <w:jc w:val="center"/>
+        <w:rPr>
+          <w:rFonts w:ascii="Consolas" w:hAnsi="Consolas"/>
+          <w:sz w:val="24"/>
+        </w:rPr>
+      </w:pPr>
+    </w:p>
+    <w:p>
+      <w:pPr>
+        <w:jc w:val="center"/>
+        <w:rPr>
+          <w:rFonts w:ascii="Consolas" w:hAnsi="Consolas"/>
+          <w:sz w:val="24"/>
+        </w:rPr>
+      </w:pPr>
+    </w:p>
+    <w:p>
+      <w:pPr>
+        <w:jc w:val="center"/>
+        <w:rPr>
+          <w:rFonts w:ascii="Consolas" w:hAnsi="Consolas"/>
+          <w:sz w:val="40"/>
+        </w:rPr>
+      </w:pPr>
+      <w:r>
+        <w:rPr>
+          <w:rFonts w:ascii="Consolas" w:hAnsi="Consolas"/>
+          <w:sz w:val="40"/>
         </w:rPr>
         <w:t>Projeto: Lacroix</w:t>
       </w:r>
@@ -271,6 +397,8 @@
         </w:rPr>
         <w:br w:type="page"/>
       </w:r>
+      <w:bookmarkStart w:id="0" w:name="_GoBack"/>
+      <w:bookmarkEnd w:id="0"/>
     </w:p>
     <w:p>
       <w:pPr>
@@ -516,17 +644,7 @@
           <w:sz w:val="24"/>
           <w:szCs w:val="24"/>
         </w:rPr>
-        <w:t>Pausar um curso em a</w:t>
-      </w:r>
-      <w:bookmarkStart w:id="0" w:name="_GoBack"/>
-      <w:bookmarkEnd w:id="0"/>
-      <w:r>
-        <w:rPr>
-          <w:rFonts w:ascii="Consolas" w:hAnsi="Consolas" w:cs="Arial"/>
-          <w:sz w:val="24"/>
-          <w:szCs w:val="24"/>
-        </w:rPr>
-        <w:t>ndamento;</w:t>
+        <w:t>Pausar um curso em andamento;</w:t>
       </w:r>
     </w:p>
     <w:p>

</xml_diff>